<commit_message>
waits - fluent wait
</commit_message>
<xml_diff>
--- a/JavaTraining/Java_Selenium.docx
+++ b/JavaTraining/Java_Selenium.docx
@@ -90,11 +90,19 @@
           <w:lang w:val="en-IN"/>
         </w:rPr>
       </w:pPr>
-      <w:r>
-        <w:rPr>
-          <w:lang w:val="en-IN"/>
-        </w:rPr>
-        <w:t>HelloWorld JAVA Program</w:t>
+      <w:proofErr w:type="spellStart"/>
+      <w:r>
+        <w:rPr>
+          <w:lang w:val="en-IN"/>
+        </w:rPr>
+        <w:t>HelloWorld</w:t>
+      </w:r>
+      <w:proofErr w:type="spellEnd"/>
+      <w:r>
+        <w:rPr>
+          <w:lang w:val="en-IN"/>
+        </w:rPr>
+        <w:t xml:space="preserve"> JAVA Program</w:t>
       </w:r>
     </w:p>
     <w:p>
@@ -420,11 +428,19 @@
           <w:lang w:val="en-IN"/>
         </w:rPr>
       </w:pPr>
-      <w:r>
-        <w:rPr>
-          <w:lang w:val="en-IN"/>
-        </w:rPr>
-        <w:t>static demo</w:t>
+      <w:proofErr w:type="gramStart"/>
+      <w:r>
+        <w:rPr>
+          <w:lang w:val="en-IN"/>
+        </w:rPr>
+        <w:t>static</w:t>
+      </w:r>
+      <w:proofErr w:type="gramEnd"/>
+      <w:r>
+        <w:rPr>
+          <w:lang w:val="en-IN"/>
+        </w:rPr>
+        <w:t xml:space="preserve"> demo</w:t>
       </w:r>
     </w:p>
     <w:p>
@@ -505,11 +521,19 @@
           <w:lang w:val="en-IN"/>
         </w:rPr>
       </w:pPr>
-      <w:r>
-        <w:rPr>
-          <w:lang w:val="en-IN"/>
-        </w:rPr>
-        <w:t>methods are reusable entities, we can write once and execute many times</w:t>
+      <w:proofErr w:type="gramStart"/>
+      <w:r>
+        <w:rPr>
+          <w:lang w:val="en-IN"/>
+        </w:rPr>
+        <w:t>methods</w:t>
+      </w:r>
+      <w:proofErr w:type="gramEnd"/>
+      <w:r>
+        <w:rPr>
+          <w:lang w:val="en-IN"/>
+        </w:rPr>
+        <w:t xml:space="preserve"> are reusable entities, we can write once and execute many times</w:t>
       </w:r>
     </w:p>
     <w:p>
@@ -1019,6 +1043,7 @@
           <w:szCs w:val="32"/>
         </w:rPr>
       </w:pPr>
+      <w:proofErr w:type="gramStart"/>
       <w:r>
         <w:rPr>
           <w:rFonts w:ascii="Bookman Old Style" w:hAnsi="Bookman Old Style" w:cs="Bookman Old Style"/>
@@ -1026,7 +1051,17 @@
           <w:sz w:val="32"/>
           <w:szCs w:val="32"/>
         </w:rPr>
-        <w:t>data types</w:t>
+        <w:t>data</w:t>
+      </w:r>
+      <w:proofErr w:type="gramEnd"/>
+      <w:r>
+        <w:rPr>
+          <w:rFonts w:ascii="Bookman Old Style" w:hAnsi="Bookman Old Style" w:cs="Bookman Old Style"/>
+          <w:color w:val="00A2E8"/>
+          <w:sz w:val="32"/>
+          <w:szCs w:val="32"/>
+        </w:rPr>
+        <w:t xml:space="preserve"> types</w:t>
       </w:r>
     </w:p>
     <w:p>
@@ -1050,8 +1085,38 @@
           <w:szCs w:val="32"/>
         </w:rPr>
         <w:tab/>
-        <w:t>primitive datatypes</w:t>
-      </w:r>
+      </w:r>
+      <w:proofErr w:type="gramStart"/>
+      <w:r>
+        <w:rPr>
+          <w:rFonts w:ascii="Bookman Old Style" w:hAnsi="Bookman Old Style" w:cs="Bookman Old Style"/>
+          <w:color w:val="00A2E8"/>
+          <w:sz w:val="32"/>
+          <w:szCs w:val="32"/>
+        </w:rPr>
+        <w:t>primitive</w:t>
+      </w:r>
+      <w:proofErr w:type="gramEnd"/>
+      <w:r>
+        <w:rPr>
+          <w:rFonts w:ascii="Bookman Old Style" w:hAnsi="Bookman Old Style" w:cs="Bookman Old Style"/>
+          <w:color w:val="00A2E8"/>
+          <w:sz w:val="32"/>
+          <w:szCs w:val="32"/>
+        </w:rPr>
+        <w:t xml:space="preserve"> </w:t>
+      </w:r>
+      <w:proofErr w:type="spellStart"/>
+      <w:r>
+        <w:rPr>
+          <w:rFonts w:ascii="Bookman Old Style" w:hAnsi="Bookman Old Style" w:cs="Bookman Old Style"/>
+          <w:color w:val="00A2E8"/>
+          <w:sz w:val="32"/>
+          <w:szCs w:val="32"/>
+        </w:rPr>
+        <w:t>datatypes</w:t>
+      </w:r>
+      <w:proofErr w:type="spellEnd"/>
     </w:p>
     <w:p>
       <w:pPr>
@@ -1074,8 +1139,38 @@
           <w:szCs w:val="32"/>
         </w:rPr>
         <w:tab/>
-        <w:t>derived datatypes</w:t>
-      </w:r>
+      </w:r>
+      <w:proofErr w:type="gramStart"/>
+      <w:r>
+        <w:rPr>
+          <w:rFonts w:ascii="Bookman Old Style" w:hAnsi="Bookman Old Style" w:cs="Bookman Old Style"/>
+          <w:color w:val="00A2E8"/>
+          <w:sz w:val="32"/>
+          <w:szCs w:val="32"/>
+        </w:rPr>
+        <w:t>derived</w:t>
+      </w:r>
+      <w:proofErr w:type="gramEnd"/>
+      <w:r>
+        <w:rPr>
+          <w:rFonts w:ascii="Bookman Old Style" w:hAnsi="Bookman Old Style" w:cs="Bookman Old Style"/>
+          <w:color w:val="00A2E8"/>
+          <w:sz w:val="32"/>
+          <w:szCs w:val="32"/>
+        </w:rPr>
+        <w:t xml:space="preserve"> </w:t>
+      </w:r>
+      <w:proofErr w:type="spellStart"/>
+      <w:r>
+        <w:rPr>
+          <w:rFonts w:ascii="Bookman Old Style" w:hAnsi="Bookman Old Style" w:cs="Bookman Old Style"/>
+          <w:color w:val="00A2E8"/>
+          <w:sz w:val="32"/>
+          <w:szCs w:val="32"/>
+        </w:rPr>
+        <w:t>datatypes</w:t>
+      </w:r>
+      <w:proofErr w:type="spellEnd"/>
     </w:p>
     <w:p>
       <w:pPr>
@@ -1090,6 +1185,7 @@
           <w:szCs w:val="32"/>
         </w:rPr>
       </w:pPr>
+      <w:proofErr w:type="gramStart"/>
       <w:r>
         <w:rPr>
           <w:rFonts w:ascii="Bookman Old Style" w:hAnsi="Bookman Old Style" w:cs="Bookman Old Style"/>
@@ -1099,6 +1195,7 @@
         </w:rPr>
         <w:t>variables</w:t>
       </w:r>
+      <w:proofErr w:type="gramEnd"/>
     </w:p>
     <w:p>
       <w:pPr>
@@ -1260,6 +1357,7 @@
           <w:szCs w:val="32"/>
         </w:rPr>
       </w:pPr>
+      <w:proofErr w:type="gramStart"/>
       <w:r>
         <w:rPr>
           <w:rFonts w:ascii="Bookman Old Style" w:hAnsi="Bookman Old Style" w:cs="Bookman Old Style"/>
@@ -1269,6 +1367,7 @@
         </w:rPr>
         <w:t>methods</w:t>
       </w:r>
+      <w:proofErr w:type="gramEnd"/>
     </w:p>
     <w:p>
       <w:pPr>
@@ -1469,6 +1568,7 @@
           <w:szCs w:val="32"/>
         </w:rPr>
       </w:pPr>
+      <w:proofErr w:type="gramStart"/>
       <w:r>
         <w:rPr>
           <w:rFonts w:ascii="Bookman Old Style" w:hAnsi="Bookman Old Style" w:cs="Bookman Old Style"/>
@@ -1476,8 +1576,29 @@
           <w:sz w:val="32"/>
           <w:szCs w:val="32"/>
         </w:rPr>
-        <w:t>this and super kw</w:t>
-      </w:r>
+        <w:t>this</w:t>
+      </w:r>
+      <w:proofErr w:type="gramEnd"/>
+      <w:r>
+        <w:rPr>
+          <w:rFonts w:ascii="Bookman Old Style" w:hAnsi="Bookman Old Style" w:cs="Bookman Old Style"/>
+          <w:color w:val="00A2E8"/>
+          <w:sz w:val="32"/>
+          <w:szCs w:val="32"/>
+        </w:rPr>
+        <w:t xml:space="preserve"> and super </w:t>
+      </w:r>
+      <w:proofErr w:type="spellStart"/>
+      <w:r>
+        <w:rPr>
+          <w:rFonts w:ascii="Bookman Old Style" w:hAnsi="Bookman Old Style" w:cs="Bookman Old Style"/>
+          <w:color w:val="00A2E8"/>
+          <w:sz w:val="32"/>
+          <w:szCs w:val="32"/>
+        </w:rPr>
+        <w:t>kw</w:t>
+      </w:r>
+      <w:proofErr w:type="spellEnd"/>
     </w:p>
     <w:p>
       <w:pPr>
@@ -1518,12 +1639,14 @@
           <w:lang w:val="en-IN"/>
         </w:rPr>
       </w:pPr>
+      <w:proofErr w:type="spellStart"/>
       <w:r>
         <w:rPr>
           <w:lang w:val="en-IN"/>
         </w:rPr>
         <w:t>java.lang</w:t>
       </w:r>
+      <w:proofErr w:type="spellEnd"/>
     </w:p>
     <w:p>
       <w:pPr>
@@ -1572,12 +1695,14 @@
           <w:lang w:val="en-IN"/>
         </w:rPr>
       </w:pPr>
+      <w:proofErr w:type="spellStart"/>
       <w:r>
         <w:rPr>
           <w:lang w:val="en-IN"/>
         </w:rPr>
         <w:t>StringBuffer</w:t>
       </w:r>
+      <w:proofErr w:type="spellEnd"/>
     </w:p>
     <w:p>
       <w:pPr>
@@ -1590,12 +1715,14 @@
           <w:lang w:val="en-IN"/>
         </w:rPr>
       </w:pPr>
+      <w:proofErr w:type="spellStart"/>
       <w:r>
         <w:rPr>
           <w:lang w:val="en-IN"/>
         </w:rPr>
         <w:t>StringBuilder</w:t>
       </w:r>
+      <w:proofErr w:type="spellEnd"/>
     </w:p>
     <w:p>
       <w:pPr>
@@ -1858,8 +1985,24 @@
         <w:rPr>
           <w:lang w:val="en-IN"/>
         </w:rPr>
-        <w:t>What is the difference between final, finally,finalize</w:t>
-      </w:r>
+        <w:t xml:space="preserve">What is the difference between final, </w:t>
+      </w:r>
+      <w:proofErr w:type="spellStart"/>
+      <w:r>
+        <w:rPr>
+          <w:lang w:val="en-IN"/>
+        </w:rPr>
+        <w:t>finally</w:t>
+      </w:r>
+      <w:proofErr w:type="gramStart"/>
+      <w:r>
+        <w:rPr>
+          <w:lang w:val="en-IN"/>
+        </w:rPr>
+        <w:t>,finalize</w:t>
+      </w:r>
+      <w:proofErr w:type="spellEnd"/>
+      <w:proofErr w:type="gramEnd"/>
     </w:p>
     <w:p>
       <w:pPr>
@@ -2314,8 +2457,13 @@
         <w:pStyle w:val="IntenseQuote"/>
       </w:pPr>
       <w:r>
-        <w:t>How maven work</w:t>
-      </w:r>
+        <w:t xml:space="preserve">How </w:t>
+      </w:r>
+      <w:proofErr w:type="gramStart"/>
+      <w:r>
+        <w:t>maven work</w:t>
+      </w:r>
+      <w:proofErr w:type="gramEnd"/>
     </w:p>
     <w:p>
       <w:r>
@@ -2672,7 +2820,15 @@
         </w:pBdr>
       </w:pPr>
       <w:r>
-        <w:t>Features of  Selenium :</w:t>
+        <w:t xml:space="preserve">Features </w:t>
+      </w:r>
+      <w:proofErr w:type="gramStart"/>
+      <w:r>
+        <w:t>of  Selenium</w:t>
+      </w:r>
+      <w:proofErr w:type="gramEnd"/>
+      <w:r>
+        <w:t xml:space="preserve"> :</w:t>
       </w:r>
     </w:p>
     <w:p>
@@ -2687,7 +2843,6 @@
           <w:color w:val="22B14C"/>
           <w:sz w:val="28"/>
           <w:szCs w:val="28"/>
-          <w:lang/>
         </w:rPr>
       </w:pPr>
       <w:r>
@@ -2697,7 +2852,6 @@
           <w:color w:val="22B14C"/>
           <w:sz w:val="28"/>
           <w:szCs w:val="28"/>
-          <w:lang/>
         </w:rPr>
         <w:t>1. Open source and freely Available Software</w:t>
       </w:r>
@@ -2714,7 +2868,6 @@
           <w:color w:val="22B14C"/>
           <w:sz w:val="28"/>
           <w:szCs w:val="28"/>
-          <w:lang/>
         </w:rPr>
       </w:pPr>
       <w:r>
@@ -2724,7 +2877,6 @@
           <w:color w:val="22B14C"/>
           <w:sz w:val="28"/>
           <w:szCs w:val="28"/>
-          <w:lang/>
         </w:rPr>
         <w:t>2. Supports multiple programming language</w:t>
       </w:r>
@@ -2741,7 +2893,6 @@
           <w:color w:val="FF7F27"/>
           <w:sz w:val="28"/>
           <w:szCs w:val="28"/>
-          <w:lang/>
         </w:rPr>
       </w:pPr>
       <w:r>
@@ -2751,10 +2902,10 @@
           <w:color w:val="22B14C"/>
           <w:sz w:val="28"/>
           <w:szCs w:val="28"/>
-          <w:lang/>
         </w:rPr>
         <w:tab/>
       </w:r>
+      <w:proofErr w:type="gramStart"/>
       <w:r>
         <w:rPr>
           <w:rFonts w:ascii="Bookman Old Style" w:hAnsi="Bookman Old Style" w:cs="Bookman Old Style"/>
@@ -2762,10 +2913,10 @@
           <w:color w:val="FF7F27"/>
           <w:sz w:val="28"/>
           <w:szCs w:val="28"/>
-          <w:lang/>
-        </w:rPr>
-        <w:t>java,</w:t>
-      </w:r>
+        </w:rPr>
+        <w:t>java</w:t>
+      </w:r>
+      <w:proofErr w:type="gramEnd"/>
       <w:r>
         <w:rPr>
           <w:rFonts w:ascii="Bookman Old Style" w:hAnsi="Bookman Old Style" w:cs="Bookman Old Style"/>
@@ -2773,9 +2924,8 @@
           <w:color w:val="FF7F27"/>
           <w:sz w:val="28"/>
           <w:szCs w:val="28"/>
-          <w:lang/>
-        </w:rPr>
-        <w:t xml:space="preserve"> </w:t>
+        </w:rPr>
+        <w:t>,</w:t>
       </w:r>
       <w:r>
         <w:rPr>
@@ -2784,9 +2934,8 @@
           <w:color w:val="FF7F27"/>
           <w:sz w:val="28"/>
           <w:szCs w:val="28"/>
-          <w:lang/>
-        </w:rPr>
-        <w:t>ruby,</w:t>
+        </w:rPr>
+        <w:t xml:space="preserve"> </w:t>
       </w:r>
       <w:r>
         <w:rPr>
@@ -2795,9 +2944,8 @@
           <w:color w:val="FF7F27"/>
           <w:sz w:val="28"/>
           <w:szCs w:val="28"/>
-          <w:lang/>
-        </w:rPr>
-        <w:t xml:space="preserve"> </w:t>
+        </w:rPr>
+        <w:t>ruby,</w:t>
       </w:r>
       <w:r>
         <w:rPr>
@@ -2806,9 +2954,8 @@
           <w:color w:val="FF7F27"/>
           <w:sz w:val="28"/>
           <w:szCs w:val="28"/>
-          <w:lang/>
-        </w:rPr>
-        <w:t>python,</w:t>
+        </w:rPr>
+        <w:t xml:space="preserve"> </w:t>
       </w:r>
       <w:r>
         <w:rPr>
@@ -2817,9 +2964,8 @@
           <w:color w:val="FF7F27"/>
           <w:sz w:val="28"/>
           <w:szCs w:val="28"/>
-          <w:lang/>
-        </w:rPr>
-        <w:t xml:space="preserve"> </w:t>
+        </w:rPr>
+        <w:t>python,</w:t>
       </w:r>
       <w:r>
         <w:rPr>
@@ -2828,9 +2974,8 @@
           <w:color w:val="FF7F27"/>
           <w:sz w:val="28"/>
           <w:szCs w:val="28"/>
-          <w:lang/>
-        </w:rPr>
-        <w:t>javascript,</w:t>
+        </w:rPr>
+        <w:t xml:space="preserve"> </w:t>
       </w:r>
       <w:r>
         <w:rPr>
@@ -2839,9 +2984,8 @@
           <w:color w:val="FF7F27"/>
           <w:sz w:val="28"/>
           <w:szCs w:val="28"/>
-          <w:lang/>
-        </w:rPr>
-        <w:t xml:space="preserve"> </w:t>
+        </w:rPr>
+        <w:t>javascript,</w:t>
       </w:r>
       <w:r>
         <w:rPr>
@@ -2850,10 +2994,10 @@
           <w:color w:val="FF7F27"/>
           <w:sz w:val="28"/>
           <w:szCs w:val="28"/>
-          <w:lang/>
-        </w:rPr>
-        <w:t>cSharp,</w:t>
-      </w:r>
+        </w:rPr>
+        <w:t xml:space="preserve"> </w:t>
+      </w:r>
+      <w:proofErr w:type="spellStart"/>
       <w:r>
         <w:rPr>
           <w:rFonts w:ascii="Bookman Old Style" w:hAnsi="Bookman Old Style" w:cs="Bookman Old Style"/>
@@ -2861,10 +3005,10 @@
           <w:color w:val="FF7F27"/>
           <w:sz w:val="28"/>
           <w:szCs w:val="28"/>
-          <w:lang/>
-        </w:rPr>
-        <w:t xml:space="preserve"> </w:t>
-      </w:r>
+        </w:rPr>
+        <w:t>cSharp</w:t>
+      </w:r>
+      <w:proofErr w:type="spellEnd"/>
       <w:r>
         <w:rPr>
           <w:rFonts w:ascii="Bookman Old Style" w:hAnsi="Bookman Old Style" w:cs="Bookman Old Style"/>
@@ -2872,10 +3016,31 @@
           <w:color w:val="FF7F27"/>
           <w:sz w:val="28"/>
           <w:szCs w:val="28"/>
-          <w:lang/>
+        </w:rPr>
+        <w:t>,</w:t>
+      </w:r>
+      <w:r>
+        <w:rPr>
+          <w:rFonts w:ascii="Bookman Old Style" w:hAnsi="Bookman Old Style" w:cs="Bookman Old Style"/>
+          <w:bCs/>
+          <w:color w:val="FF7F27"/>
+          <w:sz w:val="28"/>
+          <w:szCs w:val="28"/>
+        </w:rPr>
+        <w:t xml:space="preserve"> </w:t>
+      </w:r>
+      <w:proofErr w:type="spellStart"/>
+      <w:r>
+        <w:rPr>
+          <w:rFonts w:ascii="Bookman Old Style" w:hAnsi="Bookman Old Style" w:cs="Bookman Old Style"/>
+          <w:bCs/>
+          <w:color w:val="FF7F27"/>
+          <w:sz w:val="28"/>
+          <w:szCs w:val="28"/>
         </w:rPr>
         <w:t>kotlin</w:t>
       </w:r>
+      <w:proofErr w:type="spellEnd"/>
     </w:p>
     <w:p>
       <w:pPr>
@@ -2889,7 +3054,6 @@
           <w:color w:val="22B14C"/>
           <w:sz w:val="28"/>
           <w:szCs w:val="28"/>
-          <w:lang/>
         </w:rPr>
       </w:pPr>
       <w:r>
@@ -2899,7 +3063,6 @@
           <w:color w:val="22B14C"/>
           <w:sz w:val="28"/>
           <w:szCs w:val="28"/>
-          <w:lang/>
         </w:rPr>
         <w:t>3. Almost all popular browsers</w:t>
       </w:r>
@@ -2916,7 +3079,6 @@
           <w:color w:val="FF7F27"/>
           <w:sz w:val="28"/>
           <w:szCs w:val="28"/>
-          <w:lang/>
         </w:rPr>
       </w:pPr>
       <w:r>
@@ -2926,10 +3088,10 @@
           <w:color w:val="22B14C"/>
           <w:sz w:val="28"/>
           <w:szCs w:val="28"/>
-          <w:lang/>
         </w:rPr>
         <w:tab/>
       </w:r>
+      <w:proofErr w:type="gramStart"/>
       <w:r>
         <w:rPr>
           <w:rFonts w:ascii="Bookman Old Style" w:hAnsi="Bookman Old Style" w:cs="Bookman Old Style"/>
@@ -2937,9 +3099,19 @@
           <w:color w:val="FF7F27"/>
           <w:sz w:val="28"/>
           <w:szCs w:val="28"/>
-          <w:lang/>
-        </w:rPr>
-        <w:t>edge, Chrome, FF, IE, safari, Opera</w:t>
+        </w:rPr>
+        <w:t>edge</w:t>
+      </w:r>
+      <w:proofErr w:type="gramEnd"/>
+      <w:r>
+        <w:rPr>
+          <w:rFonts w:ascii="Bookman Old Style" w:hAnsi="Bookman Old Style" w:cs="Bookman Old Style"/>
+          <w:bCs/>
+          <w:color w:val="FF7F27"/>
+          <w:sz w:val="28"/>
+          <w:szCs w:val="28"/>
+        </w:rPr>
+        <w:t>, Chrome, FF, IE, safari, Opera</w:t>
       </w:r>
     </w:p>
     <w:p>
@@ -2954,7 +3126,6 @@
           <w:color w:val="22B14C"/>
           <w:sz w:val="28"/>
           <w:szCs w:val="28"/>
-          <w:lang/>
         </w:rPr>
       </w:pPr>
       <w:r>
@@ -2964,7 +3135,6 @@
           <w:color w:val="22B14C"/>
           <w:sz w:val="28"/>
           <w:szCs w:val="28"/>
-          <w:lang/>
         </w:rPr>
         <w:t>4. No need to have a dedicated machine to run the tests</w:t>
       </w:r>
@@ -2981,7 +3151,6 @@
           <w:color w:val="22B14C"/>
           <w:sz w:val="28"/>
           <w:szCs w:val="28"/>
-          <w:lang/>
         </w:rPr>
       </w:pPr>
       <w:r>
@@ -2991,7 +3160,6 @@
           <w:color w:val="22B14C"/>
           <w:sz w:val="28"/>
           <w:szCs w:val="28"/>
-          <w:lang/>
         </w:rPr>
         <w:t>5. Parallel Execution of Tests</w:t>
       </w:r>
@@ -3008,7 +3176,6 @@
           <w:color w:val="22B14C"/>
           <w:sz w:val="28"/>
           <w:szCs w:val="28"/>
-          <w:lang/>
         </w:rPr>
       </w:pPr>
       <w:r>
@@ -3018,7 +3185,6 @@
           <w:color w:val="22B14C"/>
           <w:sz w:val="28"/>
           <w:szCs w:val="28"/>
-          <w:lang/>
         </w:rPr>
         <w:t>6. GRID - Distributed Execution</w:t>
       </w:r>
@@ -3035,7 +3201,6 @@
           <w:color w:val="22B14C"/>
           <w:sz w:val="28"/>
           <w:szCs w:val="28"/>
-          <w:lang/>
         </w:rPr>
       </w:pPr>
     </w:p>
@@ -3051,7 +3216,6 @@
           <w:color w:val="22B14C"/>
           <w:sz w:val="28"/>
           <w:szCs w:val="28"/>
-          <w:lang/>
         </w:rPr>
       </w:pPr>
     </w:p>
@@ -3067,7 +3231,6 @@
           <w:color w:val="22B14C"/>
           <w:sz w:val="28"/>
           <w:szCs w:val="28"/>
-          <w:lang/>
         </w:rPr>
       </w:pPr>
     </w:p>
@@ -3083,7 +3246,6 @@
           <w:color w:val="22B14C"/>
           <w:sz w:val="28"/>
           <w:szCs w:val="28"/>
-          <w:lang/>
         </w:rPr>
       </w:pPr>
     </w:p>
@@ -3099,31 +3261,19 @@
           <w:color w:val="22B14C"/>
           <w:sz w:val="28"/>
           <w:szCs w:val="28"/>
-          <w:lang/>
         </w:rPr>
       </w:pPr>
     </w:p>
     <w:p>
       <w:pPr>
         <w:pStyle w:val="Title"/>
-        <w:rPr>
-          <w:lang/>
-        </w:rPr>
-      </w:pPr>
-      <w:r>
-        <w:rPr>
-          <w:lang/>
-        </w:rPr>
+      </w:pPr>
+      <w:r>
         <w:lastRenderedPageBreak/>
         <w:t>Architecture of Selenium</w:t>
       </w:r>
     </w:p>
     <w:p>
-      <w:pPr>
-        <w:rPr>
-          <w:lang/>
-        </w:rPr>
-      </w:pPr>
       <w:r>
         <w:rPr>
           <w:noProof/>
@@ -3175,33 +3325,16 @@
         </w:drawing>
       </w:r>
     </w:p>
-    <w:p>
-      <w:pPr>
-        <w:rPr>
-          <w:lang/>
-        </w:rPr>
-      </w:pPr>
-    </w:p>
+    <w:p/>
     <w:p>
       <w:pPr>
         <w:pStyle w:val="Title"/>
-        <w:rPr>
-          <w:lang/>
-        </w:rPr>
-      </w:pPr>
-      <w:r>
-        <w:rPr>
-          <w:lang/>
-        </w:rPr>
+      </w:pPr>
+      <w:r>
         <w:t>Driver Architecture</w:t>
       </w:r>
     </w:p>
     <w:p>
-      <w:pPr>
-        <w:rPr>
-          <w:lang/>
-        </w:rPr>
-      </w:pPr>
       <w:r>
         <w:rPr>
           <w:noProof/>
@@ -3253,27 +3386,9 @@
         </w:drawing>
       </w:r>
     </w:p>
-    <w:p>
-      <w:pPr>
-        <w:rPr>
-          <w:lang/>
-        </w:rPr>
-      </w:pPr>
-    </w:p>
-    <w:p>
-      <w:pPr>
-        <w:rPr>
-          <w:lang/>
-        </w:rPr>
-      </w:pPr>
-    </w:p>
-    <w:p>
-      <w:pPr>
-        <w:rPr>
-          <w:lang/>
-        </w:rPr>
-      </w:pPr>
-    </w:p>
+    <w:p/>
+    <w:p/>
+    <w:p/>
     <w:p/>
     <w:p>
       <w:pPr>
@@ -3358,7 +3473,21 @@
         <w:rPr>
           <w:lang w:val="en-IN"/>
         </w:rPr>
-        <w:t>Update JRE and Compiler if Mavan is using old one</w:t>
+        <w:t xml:space="preserve">Update JRE and Compiler if </w:t>
+      </w:r>
+      <w:proofErr w:type="spellStart"/>
+      <w:r>
+        <w:rPr>
+          <w:lang w:val="en-IN"/>
+        </w:rPr>
+        <w:t>Mavan</w:t>
+      </w:r>
+      <w:proofErr w:type="spellEnd"/>
+      <w:r>
+        <w:rPr>
+          <w:lang w:val="en-IN"/>
+        </w:rPr>
+        <w:t xml:space="preserve"> is using old one</w:t>
       </w:r>
     </w:p>
     <w:p>
@@ -3451,8 +3580,16 @@
           <w:lang w:val="en-IN"/>
         </w:rPr>
         <w:lastRenderedPageBreak/>
-        <w:t>Identification of WebElements</w:t>
-      </w:r>
+        <w:t xml:space="preserve">Identification of </w:t>
+      </w:r>
+      <w:proofErr w:type="spellStart"/>
+      <w:r>
+        <w:rPr>
+          <w:lang w:val="en-IN"/>
+        </w:rPr>
+        <w:t>WebElements</w:t>
+      </w:r>
+      <w:proofErr w:type="spellEnd"/>
     </w:p>
     <w:p>
       <w:pPr>
@@ -3471,7 +3608,6 @@
           <w:color w:val="3F48CC"/>
           <w:sz w:val="32"/>
           <w:szCs w:val="32"/>
-          <w:lang/>
         </w:rPr>
       </w:pPr>
       <w:r>
@@ -3481,7 +3617,6 @@
           <w:color w:val="3F48CC"/>
           <w:sz w:val="32"/>
           <w:szCs w:val="32"/>
-          <w:lang/>
         </w:rPr>
         <w:t>id</w:t>
       </w:r>
@@ -3503,7 +3638,6 @@
           <w:color w:val="3F48CC"/>
           <w:sz w:val="32"/>
           <w:szCs w:val="32"/>
-          <w:lang/>
         </w:rPr>
       </w:pPr>
       <w:r>
@@ -3513,7 +3647,6 @@
           <w:color w:val="3F48CC"/>
           <w:sz w:val="32"/>
           <w:szCs w:val="32"/>
-          <w:lang/>
         </w:rPr>
         <w:t>name</w:t>
       </w:r>
@@ -3535,9 +3668,9 @@
           <w:color w:val="3F48CC"/>
           <w:sz w:val="32"/>
           <w:szCs w:val="32"/>
-          <w:lang/>
-        </w:rPr>
-      </w:pPr>
+        </w:rPr>
+      </w:pPr>
+      <w:proofErr w:type="spellStart"/>
       <w:r>
         <w:rPr>
           <w:rFonts w:ascii="Bookman Old Style" w:hAnsi="Bookman Old Style" w:cs="Bookman Old Style"/>
@@ -3545,10 +3678,10 @@
           <w:color w:val="3F48CC"/>
           <w:sz w:val="32"/>
           <w:szCs w:val="32"/>
-          <w:lang/>
         </w:rPr>
         <w:t>classname</w:t>
       </w:r>
+      <w:proofErr w:type="spellEnd"/>
     </w:p>
     <w:p>
       <w:pPr>
@@ -3567,9 +3700,9 @@
           <w:color w:val="3F48CC"/>
           <w:sz w:val="32"/>
           <w:szCs w:val="32"/>
-          <w:lang/>
-        </w:rPr>
-      </w:pPr>
+        </w:rPr>
+      </w:pPr>
+      <w:proofErr w:type="spellStart"/>
       <w:r>
         <w:rPr>
           <w:rFonts w:ascii="Bookman Old Style" w:hAnsi="Bookman Old Style" w:cs="Bookman Old Style"/>
@@ -3577,10 +3710,10 @@
           <w:color w:val="3F48CC"/>
           <w:sz w:val="32"/>
           <w:szCs w:val="32"/>
-          <w:lang/>
         </w:rPr>
         <w:t>tagname</w:t>
       </w:r>
+      <w:proofErr w:type="spellEnd"/>
     </w:p>
     <w:p>
       <w:pPr>
@@ -3599,9 +3732,9 @@
           <w:color w:val="3F48CC"/>
           <w:sz w:val="32"/>
           <w:szCs w:val="32"/>
-          <w:lang/>
-        </w:rPr>
-      </w:pPr>
+        </w:rPr>
+      </w:pPr>
+      <w:proofErr w:type="spellStart"/>
       <w:r>
         <w:rPr>
           <w:rFonts w:ascii="Bookman Old Style" w:hAnsi="Bookman Old Style" w:cs="Bookman Old Style"/>
@@ -3609,10 +3742,10 @@
           <w:color w:val="3F48CC"/>
           <w:sz w:val="32"/>
           <w:szCs w:val="32"/>
-          <w:lang/>
         </w:rPr>
         <w:t>linktext</w:t>
       </w:r>
+      <w:proofErr w:type="spellEnd"/>
     </w:p>
     <w:p>
       <w:pPr>
@@ -3631,9 +3764,9 @@
           <w:color w:val="3F48CC"/>
           <w:sz w:val="32"/>
           <w:szCs w:val="32"/>
-          <w:lang/>
-        </w:rPr>
-      </w:pPr>
+        </w:rPr>
+      </w:pPr>
+      <w:proofErr w:type="spellStart"/>
       <w:r>
         <w:rPr>
           <w:rFonts w:ascii="Bookman Old Style" w:hAnsi="Bookman Old Style" w:cs="Bookman Old Style"/>
@@ -3641,10 +3774,10 @@
           <w:color w:val="3F48CC"/>
           <w:sz w:val="32"/>
           <w:szCs w:val="32"/>
-          <w:lang/>
         </w:rPr>
         <w:t>partiallinktext</w:t>
       </w:r>
+      <w:proofErr w:type="spellEnd"/>
     </w:p>
     <w:p>
       <w:pPr>
@@ -3663,9 +3796,9 @@
           <w:color w:val="3F48CC"/>
           <w:sz w:val="32"/>
           <w:szCs w:val="32"/>
-          <w:lang/>
-        </w:rPr>
-      </w:pPr>
+        </w:rPr>
+      </w:pPr>
+      <w:proofErr w:type="spellStart"/>
       <w:r>
         <w:rPr>
           <w:rFonts w:ascii="Bookman Old Style" w:hAnsi="Bookman Old Style" w:cs="Bookman Old Style"/>
@@ -3673,10 +3806,10 @@
           <w:color w:val="3F48CC"/>
           <w:sz w:val="32"/>
           <w:szCs w:val="32"/>
-          <w:lang/>
         </w:rPr>
         <w:t>css</w:t>
       </w:r>
+      <w:proofErr w:type="spellEnd"/>
     </w:p>
     <w:p>
       <w:pPr>
@@ -3695,9 +3828,9 @@
           <w:color w:val="3F48CC"/>
           <w:sz w:val="32"/>
           <w:szCs w:val="32"/>
-          <w:lang/>
-        </w:rPr>
-      </w:pPr>
+        </w:rPr>
+      </w:pPr>
+      <w:proofErr w:type="spellStart"/>
       <w:r>
         <w:rPr>
           <w:rFonts w:ascii="Bookman Old Style" w:hAnsi="Bookman Old Style" w:cs="Bookman Old Style"/>
@@ -3705,10 +3838,10 @@
           <w:color w:val="3F48CC"/>
           <w:sz w:val="32"/>
           <w:szCs w:val="32"/>
-          <w:lang/>
         </w:rPr>
         <w:t>xpath</w:t>
       </w:r>
+      <w:proofErr w:type="spellEnd"/>
     </w:p>
     <w:p>
       <w:pPr>
@@ -3727,7 +3860,6 @@
           <w:color w:val="3F48CC"/>
           <w:sz w:val="32"/>
           <w:szCs w:val="32"/>
-          <w:lang/>
         </w:rPr>
       </w:pPr>
     </w:p>
@@ -3743,7 +3875,6 @@
           <w:color w:val="3F48CC"/>
           <w:sz w:val="32"/>
           <w:szCs w:val="32"/>
-          <w:lang/>
         </w:rPr>
       </w:pPr>
       <w:r>
@@ -3814,7 +3945,6 @@
           <w:color w:val="3F48CC"/>
           <w:sz w:val="32"/>
           <w:szCs w:val="32"/>
-          <w:lang/>
         </w:rPr>
       </w:pPr>
       <w:r>
@@ -3885,42 +4015,64 @@
           <w:color w:val="3F48CC"/>
           <w:sz w:val="32"/>
           <w:szCs w:val="32"/>
-          <w:lang/>
         </w:rPr>
       </w:pPr>
     </w:p>
     <w:p>
       <w:pPr>
         <w:pStyle w:val="Title"/>
-        <w:rPr>
-          <w:lang/>
-        </w:rPr>
-      </w:pPr>
-      <w:r>
-        <w:rPr>
-          <w:lang/>
-        </w:rPr>
+      </w:pPr>
+      <w:proofErr w:type="spellStart"/>
+      <w:proofErr w:type="gramStart"/>
+      <w:r>
         <w:t>xpath</w:t>
       </w:r>
-      <w:r>
-        <w:rPr>
-          <w:lang/>
-        </w:rPr>
+      <w:proofErr w:type="spellEnd"/>
+      <w:proofErr w:type="gramEnd"/>
+      <w:r>
         <w:tab/>
+      </w:r>
+      <w:proofErr w:type="spellStart"/>
+      <w:r>
         <w:t>plugin</w:t>
       </w:r>
-    </w:p>
-    <w:p>
-      <w:pPr>
-        <w:rPr>
-          <w:lang w:val="en-IN"/>
-        </w:rPr>
-      </w:pPr>
-      <w:r>
-        <w:rPr>
-          <w:lang w:val="en-IN"/>
-        </w:rPr>
-        <w:t>xpath helper is the plugin we need to install to write our expressions</w:t>
+      <w:proofErr w:type="spellEnd"/>
+    </w:p>
+    <w:p>
+      <w:pPr>
+        <w:rPr>
+          <w:lang w:val="en-IN"/>
+        </w:rPr>
+      </w:pPr>
+      <w:proofErr w:type="spellStart"/>
+      <w:proofErr w:type="gramStart"/>
+      <w:r>
+        <w:rPr>
+          <w:lang w:val="en-IN"/>
+        </w:rPr>
+        <w:t>xpath</w:t>
+      </w:r>
+      <w:proofErr w:type="spellEnd"/>
+      <w:proofErr w:type="gramEnd"/>
+      <w:r>
+        <w:rPr>
+          <w:lang w:val="en-IN"/>
+        </w:rPr>
+        <w:t xml:space="preserve"> helper is the </w:t>
+      </w:r>
+      <w:proofErr w:type="spellStart"/>
+      <w:r>
+        <w:rPr>
+          <w:lang w:val="en-IN"/>
+        </w:rPr>
+        <w:t>plugin</w:t>
+      </w:r>
+      <w:proofErr w:type="spellEnd"/>
+      <w:r>
+        <w:rPr>
+          <w:lang w:val="en-IN"/>
+        </w:rPr>
+        <w:t xml:space="preserve"> we need to install to write our expressions</w:t>
       </w:r>
     </w:p>
     <w:p>
@@ -3965,12 +4117,22 @@
           <w:lang w:val="en-IN"/>
         </w:rPr>
       </w:pPr>
+      <w:proofErr w:type="spellStart"/>
+      <w:proofErr w:type="gramStart"/>
       <w:r>
         <w:rPr>
           <w:lang w:val="en-IN"/>
         </w:rPr>
         <w:lastRenderedPageBreak/>
-        <w:t>xpath Expressions</w:t>
+        <w:t>xpath</w:t>
+      </w:r>
+      <w:proofErr w:type="spellEnd"/>
+      <w:proofErr w:type="gramEnd"/>
+      <w:r>
+        <w:rPr>
+          <w:lang w:val="en-IN"/>
+        </w:rPr>
+        <w:t xml:space="preserve"> Expressions</w:t>
       </w:r>
     </w:p>
     <w:p>
@@ -3996,20 +4158,82 @@
           <w:sz w:val="24"/>
           <w:lang w:val="en-IN"/>
         </w:rPr>
-        <w:t>Basic xpath</w:t>
-      </w:r>
-    </w:p>
-    <w:p>
-      <w:pPr>
-        <w:rPr>
-          <w:lang w:val="en-IN"/>
-        </w:rPr>
-      </w:pPr>
-      <w:r>
-        <w:rPr>
-          <w:lang w:val="en-IN"/>
-        </w:rPr>
-        <w:t>1. //htmltag[@property_name=’property_value’]</w:t>
+        <w:t xml:space="preserve">Basic </w:t>
+      </w:r>
+      <w:proofErr w:type="spellStart"/>
+      <w:r>
+        <w:rPr>
+          <w:rFonts w:ascii="Bookman Old Style" w:hAnsi="Bookman Old Style"/>
+          <w:b/>
+          <w:color w:val="002060"/>
+          <w:sz w:val="24"/>
+          <w:lang w:val="en-IN"/>
+        </w:rPr>
+        <w:t>xpath</w:t>
+      </w:r>
+      <w:proofErr w:type="spellEnd"/>
+    </w:p>
+    <w:p>
+      <w:pPr>
+        <w:rPr>
+          <w:lang w:val="en-IN"/>
+        </w:rPr>
+      </w:pPr>
+      <w:r>
+        <w:rPr>
+          <w:lang w:val="en-IN"/>
+        </w:rPr>
+        <w:t>1. //</w:t>
+      </w:r>
+      <w:proofErr w:type="spellStart"/>
+      <w:proofErr w:type="gramStart"/>
+      <w:r>
+        <w:rPr>
+          <w:lang w:val="en-IN"/>
+        </w:rPr>
+        <w:t>htmltag</w:t>
+      </w:r>
+      <w:proofErr w:type="spellEnd"/>
+      <w:r>
+        <w:rPr>
+          <w:lang w:val="en-IN"/>
+        </w:rPr>
+        <w:t>[</w:t>
+      </w:r>
+      <w:proofErr w:type="gramEnd"/>
+      <w:r>
+        <w:rPr>
+          <w:lang w:val="en-IN"/>
+        </w:rPr>
+        <w:t>@</w:t>
+      </w:r>
+      <w:proofErr w:type="spellStart"/>
+      <w:r>
+        <w:rPr>
+          <w:lang w:val="en-IN"/>
+        </w:rPr>
+        <w:t>property_name</w:t>
+      </w:r>
+      <w:proofErr w:type="spellEnd"/>
+      <w:r>
+        <w:rPr>
+          <w:lang w:val="en-IN"/>
+        </w:rPr>
+        <w:t>=’</w:t>
+      </w:r>
+      <w:proofErr w:type="spellStart"/>
+      <w:r>
+        <w:rPr>
+          <w:lang w:val="en-IN"/>
+        </w:rPr>
+        <w:t>property_value</w:t>
+      </w:r>
+      <w:proofErr w:type="spellEnd"/>
+      <w:r>
+        <w:rPr>
+          <w:lang w:val="en-IN"/>
+        </w:rPr>
+        <w:t>’]</w:t>
       </w:r>
     </w:p>
     <w:p>
@@ -4027,6 +4251,7 @@
           <w:lang w:val="en-IN"/>
         </w:rPr>
       </w:pPr>
+      <w:proofErr w:type="spellStart"/>
       <w:r>
         <w:rPr>
           <w:rFonts w:ascii="Bookman Old Style" w:hAnsi="Bookman Old Style"/>
@@ -4035,7 +4260,18 @@
           <w:sz w:val="24"/>
           <w:lang w:val="en-IN"/>
         </w:rPr>
-        <w:t>Xpath using functions</w:t>
+        <w:t>Xpath</w:t>
+      </w:r>
+      <w:proofErr w:type="spellEnd"/>
+      <w:r>
+        <w:rPr>
+          <w:rFonts w:ascii="Bookman Old Style" w:hAnsi="Bookman Old Style"/>
+          <w:b/>
+          <w:color w:val="002060"/>
+          <w:sz w:val="24"/>
+          <w:lang w:val="en-IN"/>
+        </w:rPr>
+        <w:t xml:space="preserve"> using functions</w:t>
       </w:r>
     </w:p>
     <w:p>
@@ -4069,7 +4305,27 @@
           <w:sz w:val="24"/>
           <w:lang w:val="en-IN"/>
         </w:rPr>
-        <w:t>//a[text()='JavaTraining']</w:t>
+        <w:t>//a[text()='</w:t>
+      </w:r>
+      <w:proofErr w:type="spellStart"/>
+      <w:r>
+        <w:rPr>
+          <w:rFonts w:ascii="Bookman Old Style" w:hAnsi="Bookman Old Style"/>
+          <w:color w:val="002060"/>
+          <w:sz w:val="24"/>
+          <w:lang w:val="en-IN"/>
+        </w:rPr>
+        <w:t>JavaTraining</w:t>
+      </w:r>
+      <w:proofErr w:type="spellEnd"/>
+      <w:r>
+        <w:rPr>
+          <w:rFonts w:ascii="Bookman Old Style" w:hAnsi="Bookman Old Style"/>
+          <w:color w:val="002060"/>
+          <w:sz w:val="24"/>
+          <w:lang w:val="en-IN"/>
+        </w:rPr>
+        <w:t>']</w:t>
       </w:r>
     </w:p>
     <w:p>
@@ -4117,7 +4373,27 @@
           <w:sz w:val="24"/>
           <w:lang w:val="en-IN"/>
         </w:rPr>
-        <w:t>//th[contains(text(),'Directed by')]</w:t>
+        <w:t>//</w:t>
+      </w:r>
+      <w:proofErr w:type="spellStart"/>
+      <w:r>
+        <w:rPr>
+          <w:rFonts w:ascii="Bookman Old Style" w:hAnsi="Bookman Old Style"/>
+          <w:color w:val="002060"/>
+          <w:sz w:val="24"/>
+          <w:lang w:val="en-IN"/>
+        </w:rPr>
+        <w:t>th</w:t>
+      </w:r>
+      <w:proofErr w:type="spellEnd"/>
+      <w:r>
+        <w:rPr>
+          <w:rFonts w:ascii="Bookman Old Style" w:hAnsi="Bookman Old Style"/>
+          <w:color w:val="002060"/>
+          <w:sz w:val="24"/>
+          <w:lang w:val="en-IN"/>
+        </w:rPr>
+        <w:t>[contains(text(),'Directed by')]</w:t>
       </w:r>
     </w:p>
     <w:p>
@@ -4141,7 +4417,27 @@
           <w:sz w:val="24"/>
           <w:lang w:val="en-IN"/>
         </w:rPr>
-        <w:t>//a[contains(@title,'This page is protected')]</w:t>
+        <w:t>//a[contains(@</w:t>
+      </w:r>
+      <w:proofErr w:type="spellStart"/>
+      <w:r>
+        <w:rPr>
+          <w:rFonts w:ascii="Bookman Old Style" w:hAnsi="Bookman Old Style"/>
+          <w:color w:val="002060"/>
+          <w:sz w:val="24"/>
+          <w:lang w:val="en-IN"/>
+        </w:rPr>
+        <w:t>title,'This</w:t>
+      </w:r>
+      <w:proofErr w:type="spellEnd"/>
+      <w:r>
+        <w:rPr>
+          <w:rFonts w:ascii="Bookman Old Style" w:hAnsi="Bookman Old Style"/>
+          <w:color w:val="002060"/>
+          <w:sz w:val="24"/>
+          <w:lang w:val="en-IN"/>
+        </w:rPr>
+        <w:t xml:space="preserve"> page is protected')]</w:t>
       </w:r>
     </w:p>
     <w:p>
@@ -4279,7 +4575,35 @@
         <w:rPr>
           <w:lang w:val="en-IN"/>
         </w:rPr>
-        <w:t xml:space="preserve">//htmltag[@property_name1=’property_value’ </w:t>
+        <w:t>//</w:t>
+      </w:r>
+      <w:proofErr w:type="spellStart"/>
+      <w:r>
+        <w:rPr>
+          <w:lang w:val="en-IN"/>
+        </w:rPr>
+        <w:t>htmltag</w:t>
+      </w:r>
+      <w:proofErr w:type="spellEnd"/>
+      <w:r>
+        <w:rPr>
+          <w:lang w:val="en-IN"/>
+        </w:rPr>
+        <w:t>[@property_name1=’</w:t>
+      </w:r>
+      <w:proofErr w:type="spellStart"/>
+      <w:r>
+        <w:rPr>
+          <w:lang w:val="en-IN"/>
+        </w:rPr>
+        <w:t>property_value</w:t>
+      </w:r>
+      <w:proofErr w:type="spellEnd"/>
+      <w:r>
+        <w:rPr>
+          <w:lang w:val="en-IN"/>
+        </w:rPr>
+        <w:t xml:space="preserve">’ </w:t>
       </w:r>
       <w:r>
         <w:rPr>
@@ -4293,7 +4617,21 @@
         <w:rPr>
           <w:lang w:val="en-IN"/>
         </w:rPr>
-        <w:t xml:space="preserve"> [@property_name1=’property_value’]</w:t>
+        <w:t xml:space="preserve"> [@property_name1=’</w:t>
+      </w:r>
+      <w:proofErr w:type="spellStart"/>
+      <w:r>
+        <w:rPr>
+          <w:lang w:val="en-IN"/>
+        </w:rPr>
+        <w:t>property_value</w:t>
+      </w:r>
+      <w:proofErr w:type="spellEnd"/>
+      <w:r>
+        <w:rPr>
+          <w:lang w:val="en-IN"/>
+        </w:rPr>
+        <w:t>’]</w:t>
       </w:r>
     </w:p>
     <w:p>
@@ -4319,7 +4657,51 @@
           <w:sz w:val="24"/>
           <w:lang w:val="en-IN"/>
         </w:rPr>
-        <w:t>//th[@rowspan='15' and text()='Network']</w:t>
+        <w:t>//</w:t>
+      </w:r>
+      <w:proofErr w:type="spellStart"/>
+      <w:r>
+        <w:rPr>
+          <w:rFonts w:ascii="Bookman Old Style" w:hAnsi="Bookman Old Style"/>
+          <w:b/>
+          <w:color w:val="002060"/>
+          <w:sz w:val="24"/>
+          <w:lang w:val="en-IN"/>
+        </w:rPr>
+        <w:t>th</w:t>
+      </w:r>
+      <w:proofErr w:type="spellEnd"/>
+      <w:r>
+        <w:rPr>
+          <w:rFonts w:ascii="Bookman Old Style" w:hAnsi="Bookman Old Style"/>
+          <w:b/>
+          <w:color w:val="002060"/>
+          <w:sz w:val="24"/>
+          <w:lang w:val="en-IN"/>
+        </w:rPr>
+        <w:t>[@</w:t>
+      </w:r>
+      <w:proofErr w:type="spellStart"/>
+      <w:r>
+        <w:rPr>
+          <w:rFonts w:ascii="Bookman Old Style" w:hAnsi="Bookman Old Style"/>
+          <w:b/>
+          <w:color w:val="002060"/>
+          <w:sz w:val="24"/>
+          <w:lang w:val="en-IN"/>
+        </w:rPr>
+        <w:t>rowspan</w:t>
+      </w:r>
+      <w:proofErr w:type="spellEnd"/>
+      <w:r>
+        <w:rPr>
+          <w:rFonts w:ascii="Bookman Old Style" w:hAnsi="Bookman Old Style"/>
+          <w:b/>
+          <w:color w:val="002060"/>
+          <w:sz w:val="24"/>
+          <w:lang w:val="en-IN"/>
+        </w:rPr>
+        <w:t>='15' and text()='Network']</w:t>
       </w:r>
     </w:p>
     <w:p>
@@ -4361,7 +4743,35 @@
         <w:rPr>
           <w:lang w:val="en-IN"/>
         </w:rPr>
-        <w:t xml:space="preserve">//htmltag[@property_name1=’property_value’ </w:t>
+        <w:t>//</w:t>
+      </w:r>
+      <w:proofErr w:type="spellStart"/>
+      <w:r>
+        <w:rPr>
+          <w:lang w:val="en-IN"/>
+        </w:rPr>
+        <w:t>htmltag</w:t>
+      </w:r>
+      <w:proofErr w:type="spellEnd"/>
+      <w:r>
+        <w:rPr>
+          <w:lang w:val="en-IN"/>
+        </w:rPr>
+        <w:t>[@property_name1=’</w:t>
+      </w:r>
+      <w:proofErr w:type="spellStart"/>
+      <w:r>
+        <w:rPr>
+          <w:lang w:val="en-IN"/>
+        </w:rPr>
+        <w:t>property_value</w:t>
+      </w:r>
+      <w:proofErr w:type="spellEnd"/>
+      <w:r>
+        <w:rPr>
+          <w:lang w:val="en-IN"/>
+        </w:rPr>
+        <w:t xml:space="preserve">’ </w:t>
       </w:r>
       <w:r>
         <w:rPr>
@@ -4374,7 +4784,21 @@
         <w:rPr>
           <w:lang w:val="en-IN"/>
         </w:rPr>
-        <w:t xml:space="preserve"> [@property_name1=’property_value’]</w:t>
+        <w:t xml:space="preserve"> [@property_name1=’</w:t>
+      </w:r>
+      <w:proofErr w:type="spellStart"/>
+      <w:r>
+        <w:rPr>
+          <w:lang w:val="en-IN"/>
+        </w:rPr>
+        <w:t>property_value</w:t>
+      </w:r>
+      <w:proofErr w:type="spellEnd"/>
+      <w:r>
+        <w:rPr>
+          <w:lang w:val="en-IN"/>
+        </w:rPr>
+        <w:t>’]</w:t>
       </w:r>
     </w:p>
     <w:p>
@@ -4416,7 +4840,35 @@
         <w:rPr>
           <w:lang w:val="en-IN"/>
         </w:rPr>
-        <w:t xml:space="preserve">//htmltag[@property_name1=’property_value’ </w:t>
+        <w:t>//</w:t>
+      </w:r>
+      <w:proofErr w:type="spellStart"/>
+      <w:r>
+        <w:rPr>
+          <w:lang w:val="en-IN"/>
+        </w:rPr>
+        <w:t>htmltag</w:t>
+      </w:r>
+      <w:proofErr w:type="spellEnd"/>
+      <w:r>
+        <w:rPr>
+          <w:lang w:val="en-IN"/>
+        </w:rPr>
+        <w:t>[@property_name1=’</w:t>
+      </w:r>
+      <w:proofErr w:type="spellStart"/>
+      <w:r>
+        <w:rPr>
+          <w:lang w:val="en-IN"/>
+        </w:rPr>
+        <w:t>property_value</w:t>
+      </w:r>
+      <w:proofErr w:type="spellEnd"/>
+      <w:r>
+        <w:rPr>
+          <w:lang w:val="en-IN"/>
+        </w:rPr>
+        <w:t xml:space="preserve">’ </w:t>
       </w:r>
       <w:r>
         <w:rPr>
@@ -4429,7 +4881,21 @@
         <w:rPr>
           <w:lang w:val="en-IN"/>
         </w:rPr>
-        <w:t xml:space="preserve"> [@property_name1=’property_value’]</w:t>
+        <w:t xml:space="preserve"> [@property_name1=’</w:t>
+      </w:r>
+      <w:proofErr w:type="spellStart"/>
+      <w:r>
+        <w:rPr>
+          <w:lang w:val="en-IN"/>
+        </w:rPr>
+        <w:t>property_value</w:t>
+      </w:r>
+      <w:proofErr w:type="spellEnd"/>
+      <w:r>
+        <w:rPr>
+          <w:lang w:val="en-IN"/>
+        </w:rPr>
+        <w:t>’]</w:t>
       </w:r>
     </w:p>
     <w:p>
@@ -4505,7 +4971,51 @@
           <w:sz w:val="24"/>
           <w:lang w:val="en-IN"/>
         </w:rPr>
-        <w:t>//td[@class='infobox-data']/a[@title='Prashanth Neel']</w:t>
+        <w:t>//td[@class='</w:t>
+      </w:r>
+      <w:proofErr w:type="spellStart"/>
+      <w:r>
+        <w:rPr>
+          <w:rFonts w:ascii="Bookman Old Style" w:hAnsi="Bookman Old Style"/>
+          <w:b/>
+          <w:color w:val="002060"/>
+          <w:sz w:val="24"/>
+          <w:lang w:val="en-IN"/>
+        </w:rPr>
+        <w:t>infobox</w:t>
+      </w:r>
+      <w:proofErr w:type="spellEnd"/>
+      <w:r>
+        <w:rPr>
+          <w:rFonts w:ascii="Bookman Old Style" w:hAnsi="Bookman Old Style"/>
+          <w:b/>
+          <w:color w:val="002060"/>
+          <w:sz w:val="24"/>
+          <w:lang w:val="en-IN"/>
+        </w:rPr>
+        <w:t>-data']/a[@title='</w:t>
+      </w:r>
+      <w:proofErr w:type="spellStart"/>
+      <w:r>
+        <w:rPr>
+          <w:rFonts w:ascii="Bookman Old Style" w:hAnsi="Bookman Old Style"/>
+          <w:b/>
+          <w:color w:val="002060"/>
+          <w:sz w:val="24"/>
+          <w:lang w:val="en-IN"/>
+        </w:rPr>
+        <w:t>Prashanth</w:t>
+      </w:r>
+      <w:proofErr w:type="spellEnd"/>
+      <w:r>
+        <w:rPr>
+          <w:rFonts w:ascii="Bookman Old Style" w:hAnsi="Bookman Old Style"/>
+          <w:b/>
+          <w:color w:val="002060"/>
+          <w:sz w:val="24"/>
+          <w:lang w:val="en-IN"/>
+        </w:rPr>
+        <w:t xml:space="preserve"> Neel']</w:t>
       </w:r>
     </w:p>
     <w:p>
@@ -4595,7 +5105,27 @@
           <w:sz w:val="24"/>
           <w:lang w:val="en-IN"/>
         </w:rPr>
-        <w:t>STEP1: always write xpath for independent element</w:t>
+        <w:t xml:space="preserve">STEP1: always write </w:t>
+      </w:r>
+      <w:proofErr w:type="spellStart"/>
+      <w:r>
+        <w:rPr>
+          <w:rFonts w:ascii="Bookman Old Style" w:hAnsi="Bookman Old Style"/>
+          <w:color w:val="002060"/>
+          <w:sz w:val="24"/>
+          <w:lang w:val="en-IN"/>
+        </w:rPr>
+        <w:t>xpath</w:t>
+      </w:r>
+      <w:proofErr w:type="spellEnd"/>
+      <w:r>
+        <w:rPr>
+          <w:rFonts w:ascii="Bookman Old Style" w:hAnsi="Bookman Old Style"/>
+          <w:color w:val="002060"/>
+          <w:sz w:val="24"/>
+          <w:lang w:val="en-IN"/>
+        </w:rPr>
+        <w:t xml:space="preserve"> for independent element</w:t>
       </w:r>
     </w:p>
     <w:p>
@@ -4616,7 +5146,41 @@
           <w:highlight w:val="yellow"/>
           <w:lang w:val="en-IN"/>
         </w:rPr>
-        <w:t>//th[text()='Directed by']</w:t>
+        <w:t>//</w:t>
+      </w:r>
+      <w:proofErr w:type="spellStart"/>
+      <w:proofErr w:type="gramStart"/>
+      <w:r>
+        <w:rPr>
+          <w:rFonts w:ascii="Bookman Old Style" w:hAnsi="Bookman Old Style"/>
+          <w:color w:val="002060"/>
+          <w:sz w:val="24"/>
+          <w:highlight w:val="yellow"/>
+          <w:lang w:val="en-IN"/>
+        </w:rPr>
+        <w:t>th</w:t>
+      </w:r>
+      <w:proofErr w:type="spellEnd"/>
+      <w:r>
+        <w:rPr>
+          <w:rFonts w:ascii="Bookman Old Style" w:hAnsi="Bookman Old Style"/>
+          <w:color w:val="002060"/>
+          <w:sz w:val="24"/>
+          <w:highlight w:val="yellow"/>
+          <w:lang w:val="en-IN"/>
+        </w:rPr>
+        <w:t>[</w:t>
+      </w:r>
+      <w:proofErr w:type="gramEnd"/>
+      <w:r>
+        <w:rPr>
+          <w:rFonts w:ascii="Bookman Old Style" w:hAnsi="Bookman Old Style"/>
+          <w:color w:val="002060"/>
+          <w:sz w:val="24"/>
+          <w:highlight w:val="yellow"/>
+          <w:lang w:val="en-IN"/>
+        </w:rPr>
+        <w:t>text()='Directed by']</w:t>
       </w:r>
     </w:p>
     <w:p>
@@ -4629,14 +5193,25 @@
           <w:lang w:val="en-IN"/>
         </w:rPr>
       </w:pPr>
-      <w:r>
-        <w:rPr>
-          <w:rFonts w:ascii="Bookman Old Style" w:hAnsi="Bookman Old Style"/>
-          <w:color w:val="002060"/>
-          <w:sz w:val="24"/>
-          <w:lang w:val="en-IN"/>
-        </w:rPr>
-        <w:t>STEP2 : put the complete expression in a square bracket and specify the parent HTML Tag</w:t>
+      <w:proofErr w:type="gramStart"/>
+      <w:r>
+        <w:rPr>
+          <w:rFonts w:ascii="Bookman Old Style" w:hAnsi="Bookman Old Style"/>
+          <w:color w:val="002060"/>
+          <w:sz w:val="24"/>
+          <w:lang w:val="en-IN"/>
+        </w:rPr>
+        <w:t>STEP2 :</w:t>
+      </w:r>
+      <w:proofErr w:type="gramEnd"/>
+      <w:r>
+        <w:rPr>
+          <w:rFonts w:ascii="Bookman Old Style" w:hAnsi="Bookman Old Style"/>
+          <w:color w:val="002060"/>
+          <w:sz w:val="24"/>
+          <w:lang w:val="en-IN"/>
+        </w:rPr>
+        <w:t xml:space="preserve"> put the complete expression in a square bracket and specify the parent HTML Tag</w:t>
       </w:r>
       <w:r>
         <w:rPr>
@@ -4666,7 +5241,53 @@
           <w:highlight w:val="yellow"/>
           <w:lang w:val="en-IN"/>
         </w:rPr>
-        <w:t>//tr[th[text()='Directed by']]</w:t>
+        <w:t>//</w:t>
+      </w:r>
+      <w:proofErr w:type="spellStart"/>
+      <w:proofErr w:type="gramStart"/>
+      <w:r>
+        <w:rPr>
+          <w:rFonts w:ascii="Bookman Old Style" w:hAnsi="Bookman Old Style"/>
+          <w:color w:val="002060"/>
+          <w:sz w:val="24"/>
+          <w:highlight w:val="yellow"/>
+          <w:lang w:val="en-IN"/>
+        </w:rPr>
+        <w:t>tr</w:t>
+      </w:r>
+      <w:proofErr w:type="spellEnd"/>
+      <w:r>
+        <w:rPr>
+          <w:rFonts w:ascii="Bookman Old Style" w:hAnsi="Bookman Old Style"/>
+          <w:color w:val="002060"/>
+          <w:sz w:val="24"/>
+          <w:highlight w:val="yellow"/>
+          <w:lang w:val="en-IN"/>
+        </w:rPr>
+        <w:t>[</w:t>
+      </w:r>
+      <w:proofErr w:type="spellStart"/>
+      <w:proofErr w:type="gramEnd"/>
+      <w:r>
+        <w:rPr>
+          <w:rFonts w:ascii="Bookman Old Style" w:hAnsi="Bookman Old Style"/>
+          <w:color w:val="002060"/>
+          <w:sz w:val="24"/>
+          <w:highlight w:val="yellow"/>
+          <w:lang w:val="en-IN"/>
+        </w:rPr>
+        <w:t>th</w:t>
+      </w:r>
+      <w:proofErr w:type="spellEnd"/>
+      <w:r>
+        <w:rPr>
+          <w:rFonts w:ascii="Bookman Old Style" w:hAnsi="Bookman Old Style"/>
+          <w:color w:val="002060"/>
+          <w:sz w:val="24"/>
+          <w:highlight w:val="yellow"/>
+          <w:lang w:val="en-IN"/>
+        </w:rPr>
+        <w:t>[text()='Directed by']]</w:t>
       </w:r>
     </w:p>
     <w:p>
@@ -4690,6 +5311,7 @@
           <w:lang w:val="en-IN"/>
         </w:rPr>
       </w:pPr>
+      <w:proofErr w:type="gramStart"/>
       <w:r>
         <w:rPr>
           <w:rFonts w:ascii="Bookman Old Style" w:hAnsi="Bookman Old Style"/>
@@ -4698,7 +5320,17 @@
           <w:lang w:val="en-IN"/>
         </w:rPr>
         <w:lastRenderedPageBreak/>
-        <w:t>STEP3 : Traverse to the required parent / dependent element</w:t>
+        <w:t>STEP3 :</w:t>
+      </w:r>
+      <w:proofErr w:type="gramEnd"/>
+      <w:r>
+        <w:rPr>
+          <w:rFonts w:ascii="Bookman Old Style" w:hAnsi="Bookman Old Style"/>
+          <w:color w:val="002060"/>
+          <w:sz w:val="24"/>
+          <w:lang w:val="en-IN"/>
+        </w:rPr>
+        <w:t xml:space="preserve"> Traverse to the required parent / dependent element</w:t>
       </w:r>
     </w:p>
     <w:p>
@@ -4719,7 +5351,53 @@
           <w:highlight w:val="yellow"/>
           <w:lang w:val="en-IN"/>
         </w:rPr>
-        <w:t>//tr[th[text()='Directed by']]//a</w:t>
+        <w:t>//</w:t>
+      </w:r>
+      <w:proofErr w:type="spellStart"/>
+      <w:proofErr w:type="gramStart"/>
+      <w:r>
+        <w:rPr>
+          <w:rFonts w:ascii="Bookman Old Style" w:hAnsi="Bookman Old Style"/>
+          <w:color w:val="002060"/>
+          <w:sz w:val="24"/>
+          <w:highlight w:val="yellow"/>
+          <w:lang w:val="en-IN"/>
+        </w:rPr>
+        <w:t>tr</w:t>
+      </w:r>
+      <w:proofErr w:type="spellEnd"/>
+      <w:r>
+        <w:rPr>
+          <w:rFonts w:ascii="Bookman Old Style" w:hAnsi="Bookman Old Style"/>
+          <w:color w:val="002060"/>
+          <w:sz w:val="24"/>
+          <w:highlight w:val="yellow"/>
+          <w:lang w:val="en-IN"/>
+        </w:rPr>
+        <w:t>[</w:t>
+      </w:r>
+      <w:proofErr w:type="spellStart"/>
+      <w:proofErr w:type="gramEnd"/>
+      <w:r>
+        <w:rPr>
+          <w:rFonts w:ascii="Bookman Old Style" w:hAnsi="Bookman Old Style"/>
+          <w:color w:val="002060"/>
+          <w:sz w:val="24"/>
+          <w:highlight w:val="yellow"/>
+          <w:lang w:val="en-IN"/>
+        </w:rPr>
+        <w:t>th</w:t>
+      </w:r>
+      <w:proofErr w:type="spellEnd"/>
+      <w:r>
+        <w:rPr>
+          <w:rFonts w:ascii="Bookman Old Style" w:hAnsi="Bookman Old Style"/>
+          <w:color w:val="002060"/>
+          <w:sz w:val="24"/>
+          <w:highlight w:val="yellow"/>
+          <w:lang w:val="en-IN"/>
+        </w:rPr>
+        <w:t>[text()='Directed by']]//a</w:t>
       </w:r>
     </w:p>
     <w:p>
@@ -4754,18 +5432,659 @@
           <w:sz w:val="24"/>
           <w:lang w:val="en-IN"/>
         </w:rPr>
-        <w:t>Axes Function !!!!!</w:t>
-      </w:r>
-    </w:p>
-    <w:p>
-      <w:pPr>
-        <w:rPr>
-          <w:rFonts w:ascii="Bookman Old Style" w:hAnsi="Bookman Old Style"/>
-          <w:color w:val="002060"/>
-          <w:sz w:val="24"/>
-          <w:lang w:val="en-IN"/>
-        </w:rPr>
-      </w:pPr>
+        <w:t xml:space="preserve">Axes </w:t>
+      </w:r>
+      <w:proofErr w:type="gramStart"/>
+      <w:r>
+        <w:rPr>
+          <w:rFonts w:ascii="Bookman Old Style" w:hAnsi="Bookman Old Style"/>
+          <w:color w:val="002060"/>
+          <w:sz w:val="24"/>
+          <w:lang w:val="en-IN"/>
+        </w:rPr>
+        <w:t>Function !!!!!</w:t>
+      </w:r>
+      <w:proofErr w:type="gramEnd"/>
+    </w:p>
+    <w:p>
+      <w:pPr>
+        <w:rPr>
+          <w:rFonts w:ascii="Bookman Old Style" w:hAnsi="Bookman Old Style"/>
+          <w:color w:val="002060"/>
+          <w:sz w:val="24"/>
+          <w:lang w:val="en-IN"/>
+        </w:rPr>
+      </w:pPr>
+    </w:p>
+    <w:p>
+      <w:pPr>
+        <w:pStyle w:val="Title"/>
+        <w:rPr>
+          <w:sz w:val="44"/>
+          <w:szCs w:val="44"/>
+          <w:lang w:val="en-IN"/>
+        </w:rPr>
+      </w:pPr>
+      <w:r>
+        <w:rPr>
+          <w:sz w:val="44"/>
+          <w:szCs w:val="44"/>
+          <w:lang w:val="en-IN"/>
+        </w:rPr>
+        <w:t>Handling synchronization issues or Sync Issues</w:t>
+      </w:r>
+    </w:p>
+    <w:p>
+      <w:pPr>
+        <w:rPr>
+          <w:rFonts w:ascii="Bookman Old Style" w:hAnsi="Bookman Old Style"/>
+          <w:color w:val="002060"/>
+          <w:sz w:val="24"/>
+          <w:lang w:val="en-IN"/>
+        </w:rPr>
+      </w:pPr>
+      <w:r>
+        <w:rPr>
+          <w:rFonts w:ascii="Bookman Old Style" w:hAnsi="Bookman Old Style"/>
+          <w:noProof/>
+          <w:color w:val="002060"/>
+          <w:sz w:val="24"/>
+        </w:rPr>
+        <w:drawing>
+          <wp:inline distT="0" distB="0" distL="0" distR="0">
+            <wp:extent cx="5939790" cy="1572895"/>
+            <wp:effectExtent l="19050" t="0" r="3810" b="0"/>
+            <wp:docPr id="29" name="Picture 1"/>
+            <wp:cNvGraphicFramePr>
+              <a:graphicFrameLocks xmlns:a="http://schemas.openxmlformats.org/drawingml/2006/main" noChangeAspect="1"/>
+            </wp:cNvGraphicFramePr>
+            <a:graphic xmlns:a="http://schemas.openxmlformats.org/drawingml/2006/main">
+              <a:graphicData uri="http://schemas.openxmlformats.org/drawingml/2006/picture">
+                <pic:pic xmlns:pic="http://schemas.openxmlformats.org/drawingml/2006/picture">
+                  <pic:nvPicPr>
+                    <pic:cNvPr id="0" name="Picture 1"/>
+                    <pic:cNvPicPr>
+                      <a:picLocks noChangeAspect="1" noChangeArrowheads="1"/>
+                    </pic:cNvPicPr>
+                  </pic:nvPicPr>
+                  <pic:blipFill>
+                    <a:blip r:embed="rId36"/>
+                    <a:srcRect/>
+                    <a:stretch>
+                      <a:fillRect/>
+                    </a:stretch>
+                  </pic:blipFill>
+                  <pic:spPr bwMode="auto">
+                    <a:xfrm>
+                      <a:off x="0" y="0"/>
+                      <a:ext cx="5939790" cy="1572895"/>
+                    </a:xfrm>
+                    <a:prstGeom prst="rect">
+                      <a:avLst/>
+                    </a:prstGeom>
+                    <a:noFill/>
+                    <a:ln w="9525">
+                      <a:noFill/>
+                      <a:miter lim="800000"/>
+                      <a:headEnd/>
+                      <a:tailEnd/>
+                    </a:ln>
+                  </pic:spPr>
+                </pic:pic>
+              </a:graphicData>
+            </a:graphic>
+          </wp:inline>
+        </w:drawing>
+      </w:r>
+    </w:p>
+    <w:p>
+      <w:pPr>
+        <w:rPr>
+          <w:rFonts w:ascii="Bookman Old Style" w:hAnsi="Bookman Old Style"/>
+          <w:color w:val="002060"/>
+          <w:sz w:val="24"/>
+          <w:lang w:val="en-IN"/>
+        </w:rPr>
+      </w:pPr>
+    </w:p>
+    <w:p>
+      <w:pPr>
+        <w:rPr>
+          <w:rFonts w:ascii="Bookman Old Style" w:hAnsi="Bookman Old Style"/>
+          <w:color w:val="002060"/>
+          <w:sz w:val="24"/>
+          <w:lang w:val="en-IN"/>
+        </w:rPr>
+      </w:pPr>
+    </w:p>
+    <w:p>
+      <w:pPr>
+        <w:rPr>
+          <w:rFonts w:ascii="Bookman Old Style" w:hAnsi="Bookman Old Style"/>
+          <w:color w:val="002060"/>
+          <w:sz w:val="24"/>
+          <w:lang w:val="en-IN"/>
+        </w:rPr>
+      </w:pPr>
+      <w:r>
+        <w:rPr>
+          <w:rFonts w:ascii="Bookman Old Style" w:hAnsi="Bookman Old Style"/>
+          <w:noProof/>
+          <w:color w:val="002060"/>
+          <w:sz w:val="24"/>
+        </w:rPr>
+        <w:drawing>
+          <wp:inline distT="0" distB="0" distL="0" distR="0">
+            <wp:extent cx="5939790" cy="2662555"/>
+            <wp:effectExtent l="19050" t="0" r="3810" b="0"/>
+            <wp:docPr id="30" name="Picture 2"/>
+            <wp:cNvGraphicFramePr>
+              <a:graphicFrameLocks xmlns:a="http://schemas.openxmlformats.org/drawingml/2006/main" noChangeAspect="1"/>
+            </wp:cNvGraphicFramePr>
+            <a:graphic xmlns:a="http://schemas.openxmlformats.org/drawingml/2006/main">
+              <a:graphicData uri="http://schemas.openxmlformats.org/drawingml/2006/picture">
+                <pic:pic xmlns:pic="http://schemas.openxmlformats.org/drawingml/2006/picture">
+                  <pic:nvPicPr>
+                    <pic:cNvPr id="0" name="Picture 2"/>
+                    <pic:cNvPicPr>
+                      <a:picLocks noChangeAspect="1" noChangeArrowheads="1"/>
+                    </pic:cNvPicPr>
+                  </pic:nvPicPr>
+                  <pic:blipFill>
+                    <a:blip r:embed="rId37"/>
+                    <a:srcRect/>
+                    <a:stretch>
+                      <a:fillRect/>
+                    </a:stretch>
+                  </pic:blipFill>
+                  <pic:spPr bwMode="auto">
+                    <a:xfrm>
+                      <a:off x="0" y="0"/>
+                      <a:ext cx="5939790" cy="2662555"/>
+                    </a:xfrm>
+                    <a:prstGeom prst="rect">
+                      <a:avLst/>
+                    </a:prstGeom>
+                    <a:noFill/>
+                    <a:ln w="9525">
+                      <a:noFill/>
+                      <a:miter lim="800000"/>
+                      <a:headEnd/>
+                      <a:tailEnd/>
+                    </a:ln>
+                  </pic:spPr>
+                </pic:pic>
+              </a:graphicData>
+            </a:graphic>
+          </wp:inline>
+        </w:drawing>
+      </w:r>
+    </w:p>
+    <w:p>
+      <w:pPr>
+        <w:rPr>
+          <w:rFonts w:ascii="Bookman Old Style" w:hAnsi="Bookman Old Style"/>
+          <w:color w:val="002060"/>
+          <w:sz w:val="24"/>
+          <w:lang w:val="en-IN"/>
+        </w:rPr>
+      </w:pPr>
+    </w:p>
+    <w:p>
+      <w:pPr>
+        <w:rPr>
+          <w:rFonts w:ascii="Bookman Old Style" w:hAnsi="Bookman Old Style"/>
+          <w:color w:val="002060"/>
+          <w:sz w:val="24"/>
+          <w:lang w:val="en-IN"/>
+        </w:rPr>
+      </w:pPr>
+      <w:r>
+        <w:rPr>
+          <w:rFonts w:ascii="Bookman Old Style" w:hAnsi="Bookman Old Style"/>
+          <w:noProof/>
+          <w:color w:val="002060"/>
+          <w:sz w:val="24"/>
+        </w:rPr>
+        <w:lastRenderedPageBreak/>
+        <w:drawing>
+          <wp:inline distT="0" distB="0" distL="0" distR="0">
+            <wp:extent cx="5939790" cy="2055495"/>
+            <wp:effectExtent l="19050" t="0" r="3810" b="0"/>
+            <wp:docPr id="32" name="Picture 4"/>
+            <wp:cNvGraphicFramePr>
+              <a:graphicFrameLocks xmlns:a="http://schemas.openxmlformats.org/drawingml/2006/main" noChangeAspect="1"/>
+            </wp:cNvGraphicFramePr>
+            <a:graphic xmlns:a="http://schemas.openxmlformats.org/drawingml/2006/main">
+              <a:graphicData uri="http://schemas.openxmlformats.org/drawingml/2006/picture">
+                <pic:pic xmlns:pic="http://schemas.openxmlformats.org/drawingml/2006/picture">
+                  <pic:nvPicPr>
+                    <pic:cNvPr id="0" name="Picture 4"/>
+                    <pic:cNvPicPr>
+                      <a:picLocks noChangeAspect="1" noChangeArrowheads="1"/>
+                    </pic:cNvPicPr>
+                  </pic:nvPicPr>
+                  <pic:blipFill>
+                    <a:blip r:embed="rId38"/>
+                    <a:srcRect/>
+                    <a:stretch>
+                      <a:fillRect/>
+                    </a:stretch>
+                  </pic:blipFill>
+                  <pic:spPr bwMode="auto">
+                    <a:xfrm>
+                      <a:off x="0" y="0"/>
+                      <a:ext cx="5939790" cy="2055495"/>
+                    </a:xfrm>
+                    <a:prstGeom prst="rect">
+                      <a:avLst/>
+                    </a:prstGeom>
+                    <a:noFill/>
+                    <a:ln w="9525">
+                      <a:noFill/>
+                      <a:miter lim="800000"/>
+                      <a:headEnd/>
+                      <a:tailEnd/>
+                    </a:ln>
+                  </pic:spPr>
+                </pic:pic>
+              </a:graphicData>
+            </a:graphic>
+          </wp:inline>
+        </w:drawing>
+      </w:r>
+    </w:p>
+    <w:p>
+      <w:pPr>
+        <w:rPr>
+          <w:rFonts w:ascii="Bookman Old Style" w:hAnsi="Bookman Old Style"/>
+          <w:color w:val="002060"/>
+          <w:sz w:val="24"/>
+          <w:lang w:val="en-IN"/>
+        </w:rPr>
+      </w:pPr>
+    </w:p>
+    <w:p>
+      <w:pPr>
+        <w:rPr>
+          <w:rFonts w:ascii="Bookman Old Style" w:hAnsi="Bookman Old Style"/>
+          <w:color w:val="002060"/>
+          <w:sz w:val="24"/>
+          <w:lang w:val="en-IN"/>
+        </w:rPr>
+      </w:pPr>
+      <w:r>
+        <w:rPr>
+          <w:rFonts w:ascii="Bookman Old Style" w:hAnsi="Bookman Old Style"/>
+          <w:color w:val="002060"/>
+          <w:sz w:val="24"/>
+          <w:lang w:val="en-IN"/>
+        </w:rPr>
+        <w:t xml:space="preserve">Fluent Wait </w:t>
+      </w:r>
+    </w:p>
+    <w:p>
+      <w:pPr>
+        <w:autoSpaceDE w:val="0"/>
+        <w:autoSpaceDN w:val="0"/>
+        <w:adjustRightInd w:val="0"/>
+        <w:spacing w:after="0" w:line="240" w:lineRule="auto"/>
+        <w:rPr>
+          <w:rFonts w:ascii="Bookman Old Style" w:hAnsi="Bookman Old Style" w:cs="Bookman Old Style"/>
+          <w:b/>
+          <w:bCs/>
+          <w:color w:val="00A2E8"/>
+          <w:sz w:val="24"/>
+          <w:szCs w:val="24"/>
+          <w:lang/>
+        </w:rPr>
+      </w:pPr>
+      <w:r>
+        <w:rPr>
+          <w:rFonts w:ascii="Bookman Old Style" w:hAnsi="Bookman Old Style" w:cs="Bookman Old Style"/>
+          <w:b/>
+          <w:bCs/>
+          <w:color w:val="00A2E8"/>
+          <w:sz w:val="24"/>
+          <w:szCs w:val="24"/>
+          <w:lang/>
+        </w:rPr>
+        <w:t>STEP-</w:t>
+      </w:r>
+      <w:proofErr w:type="gramStart"/>
+      <w:r>
+        <w:rPr>
+          <w:rFonts w:ascii="Bookman Old Style" w:hAnsi="Bookman Old Style" w:cs="Bookman Old Style"/>
+          <w:b/>
+          <w:bCs/>
+          <w:color w:val="00A2E8"/>
+          <w:sz w:val="24"/>
+          <w:szCs w:val="24"/>
+          <w:lang/>
+        </w:rPr>
+        <w:t>1 :</w:t>
+      </w:r>
+      <w:proofErr w:type="gramEnd"/>
+      <w:r>
+        <w:rPr>
+          <w:rFonts w:ascii="Bookman Old Style" w:hAnsi="Bookman Old Style" w:cs="Bookman Old Style"/>
+          <w:b/>
+          <w:bCs/>
+          <w:color w:val="00A2E8"/>
+          <w:sz w:val="24"/>
+          <w:szCs w:val="24"/>
+          <w:lang/>
+        </w:rPr>
+        <w:t xml:space="preserve">  Create an object to fluent Wait</w:t>
+      </w:r>
+    </w:p>
+    <w:p>
+      <w:pPr>
+        <w:autoSpaceDE w:val="0"/>
+        <w:autoSpaceDN w:val="0"/>
+        <w:adjustRightInd w:val="0"/>
+        <w:spacing w:after="0" w:line="240" w:lineRule="auto"/>
+        <w:rPr>
+          <w:rFonts w:ascii="Bookman Old Style" w:hAnsi="Bookman Old Style" w:cs="Bookman Old Style"/>
+          <w:b/>
+          <w:bCs/>
+          <w:color w:val="FF7F27"/>
+          <w:sz w:val="24"/>
+          <w:szCs w:val="24"/>
+          <w:lang/>
+        </w:rPr>
+      </w:pPr>
+      <w:r>
+        <w:rPr>
+          <w:rFonts w:ascii="Bookman Old Style" w:hAnsi="Bookman Old Style" w:cs="Bookman Old Style"/>
+          <w:b/>
+          <w:bCs/>
+          <w:color w:val="00A2E8"/>
+          <w:sz w:val="24"/>
+          <w:szCs w:val="24"/>
+          <w:lang/>
+        </w:rPr>
+        <w:tab/>
+      </w:r>
+      <w:r>
+        <w:rPr>
+          <w:rFonts w:ascii="Bookman Old Style" w:hAnsi="Bookman Old Style" w:cs="Bookman Old Style"/>
+          <w:b/>
+          <w:bCs/>
+          <w:color w:val="FF7F27"/>
+          <w:sz w:val="24"/>
+          <w:szCs w:val="24"/>
+          <w:lang/>
+        </w:rPr>
+        <w:t xml:space="preserve">1. Mention the </w:t>
+      </w:r>
+      <w:proofErr w:type="spellStart"/>
+      <w:r>
+        <w:rPr>
+          <w:rFonts w:ascii="Bookman Old Style" w:hAnsi="Bookman Old Style" w:cs="Bookman Old Style"/>
+          <w:b/>
+          <w:bCs/>
+          <w:color w:val="FF7F27"/>
+          <w:sz w:val="24"/>
+          <w:szCs w:val="24"/>
+          <w:lang/>
+        </w:rPr>
+        <w:t>WebElement</w:t>
+      </w:r>
+      <w:proofErr w:type="spellEnd"/>
+      <w:r>
+        <w:rPr>
+          <w:rFonts w:ascii="Bookman Old Style" w:hAnsi="Bookman Old Style" w:cs="Bookman Old Style"/>
+          <w:b/>
+          <w:bCs/>
+          <w:color w:val="FF7F27"/>
+          <w:sz w:val="24"/>
+          <w:szCs w:val="24"/>
+          <w:lang/>
+        </w:rPr>
+        <w:t xml:space="preserve"> on which we want to put fluent wait</w:t>
+      </w:r>
+    </w:p>
+    <w:p>
+      <w:pPr>
+        <w:autoSpaceDE w:val="0"/>
+        <w:autoSpaceDN w:val="0"/>
+        <w:adjustRightInd w:val="0"/>
+        <w:spacing w:after="0" w:line="240" w:lineRule="auto"/>
+        <w:rPr>
+          <w:rFonts w:ascii="Bookman Old Style" w:hAnsi="Bookman Old Style" w:cs="Bookman Old Style"/>
+          <w:b/>
+          <w:bCs/>
+          <w:color w:val="FF7F27"/>
+          <w:sz w:val="24"/>
+          <w:szCs w:val="24"/>
+          <w:lang/>
+        </w:rPr>
+      </w:pPr>
+      <w:r>
+        <w:rPr>
+          <w:rFonts w:ascii="Bookman Old Style" w:hAnsi="Bookman Old Style" w:cs="Bookman Old Style"/>
+          <w:b/>
+          <w:bCs/>
+          <w:color w:val="FF7F27"/>
+          <w:sz w:val="24"/>
+          <w:szCs w:val="24"/>
+          <w:lang/>
+        </w:rPr>
+        <w:tab/>
+        <w:t>2. Specify the Max wait time</w:t>
+      </w:r>
+    </w:p>
+    <w:p>
+      <w:pPr>
+        <w:autoSpaceDE w:val="0"/>
+        <w:autoSpaceDN w:val="0"/>
+        <w:adjustRightInd w:val="0"/>
+        <w:spacing w:after="0" w:line="240" w:lineRule="auto"/>
+        <w:rPr>
+          <w:rFonts w:ascii="Bookman Old Style" w:hAnsi="Bookman Old Style" w:cs="Bookman Old Style"/>
+          <w:b/>
+          <w:bCs/>
+          <w:color w:val="FF7F27"/>
+          <w:sz w:val="24"/>
+          <w:szCs w:val="24"/>
+          <w:lang/>
+        </w:rPr>
+      </w:pPr>
+      <w:r>
+        <w:rPr>
+          <w:rFonts w:ascii="Bookman Old Style" w:hAnsi="Bookman Old Style" w:cs="Bookman Old Style"/>
+          <w:b/>
+          <w:bCs/>
+          <w:color w:val="FF7F27"/>
+          <w:sz w:val="24"/>
+          <w:szCs w:val="24"/>
+          <w:lang/>
+        </w:rPr>
+        <w:tab/>
+        <w:t>3. Specify the polling time</w:t>
+      </w:r>
+    </w:p>
+    <w:p>
+      <w:pPr>
+        <w:autoSpaceDE w:val="0"/>
+        <w:autoSpaceDN w:val="0"/>
+        <w:adjustRightInd w:val="0"/>
+        <w:spacing w:after="0" w:line="240" w:lineRule="auto"/>
+        <w:rPr>
+          <w:rFonts w:ascii="Bookman Old Style" w:hAnsi="Bookman Old Style" w:cs="Bookman Old Style"/>
+          <w:b/>
+          <w:bCs/>
+          <w:color w:val="00A2E8"/>
+          <w:sz w:val="24"/>
+          <w:szCs w:val="24"/>
+          <w:lang/>
+        </w:rPr>
+      </w:pPr>
+      <w:r>
+        <w:rPr>
+          <w:rFonts w:ascii="Bookman Old Style" w:hAnsi="Bookman Old Style" w:cs="Bookman Old Style"/>
+          <w:b/>
+          <w:bCs/>
+          <w:color w:val="FF7F27"/>
+          <w:sz w:val="24"/>
+          <w:szCs w:val="24"/>
+          <w:lang/>
+        </w:rPr>
+        <w:tab/>
+        <w:t>4. Specify if any exceptions to be ignored</w:t>
+      </w:r>
+    </w:p>
+    <w:p>
+      <w:pPr>
+        <w:autoSpaceDE w:val="0"/>
+        <w:autoSpaceDN w:val="0"/>
+        <w:adjustRightInd w:val="0"/>
+        <w:spacing w:after="0" w:line="240" w:lineRule="auto"/>
+        <w:rPr>
+          <w:rFonts w:ascii="Bookman Old Style" w:hAnsi="Bookman Old Style" w:cs="Bookman Old Style"/>
+          <w:b/>
+          <w:bCs/>
+          <w:color w:val="00A2E8"/>
+          <w:sz w:val="24"/>
+          <w:szCs w:val="24"/>
+          <w:lang/>
+        </w:rPr>
+      </w:pPr>
+      <w:r>
+        <w:rPr>
+          <w:rFonts w:ascii="Bookman Old Style" w:hAnsi="Bookman Old Style" w:cs="Bookman Old Style"/>
+          <w:b/>
+          <w:bCs/>
+          <w:color w:val="00A2E8"/>
+          <w:sz w:val="24"/>
+          <w:szCs w:val="24"/>
+          <w:lang/>
+        </w:rPr>
+        <w:t>STEP-</w:t>
+      </w:r>
+      <w:proofErr w:type="gramStart"/>
+      <w:r>
+        <w:rPr>
+          <w:rFonts w:ascii="Bookman Old Style" w:hAnsi="Bookman Old Style" w:cs="Bookman Old Style"/>
+          <w:b/>
+          <w:bCs/>
+          <w:color w:val="00A2E8"/>
+          <w:sz w:val="24"/>
+          <w:szCs w:val="24"/>
+          <w:lang/>
+        </w:rPr>
+        <w:t>2 :</w:t>
+      </w:r>
+      <w:proofErr w:type="gramEnd"/>
+      <w:r>
+        <w:rPr>
+          <w:rFonts w:ascii="Bookman Old Style" w:hAnsi="Bookman Old Style" w:cs="Bookman Old Style"/>
+          <w:b/>
+          <w:bCs/>
+          <w:color w:val="00A2E8"/>
+          <w:sz w:val="24"/>
+          <w:szCs w:val="24"/>
+          <w:lang/>
+        </w:rPr>
+        <w:t xml:space="preserve">  Override apply  Method which is present in Function Interface, and write your own wait logic</w:t>
+      </w:r>
+    </w:p>
+    <w:p>
+      <w:pPr>
+        <w:autoSpaceDE w:val="0"/>
+        <w:autoSpaceDN w:val="0"/>
+        <w:adjustRightInd w:val="0"/>
+        <w:spacing w:after="0" w:line="240" w:lineRule="auto"/>
+        <w:rPr>
+          <w:rFonts w:ascii="Bookman Old Style" w:hAnsi="Bookman Old Style" w:cs="Bookman Old Style"/>
+          <w:b/>
+          <w:bCs/>
+          <w:color w:val="00A2E8"/>
+          <w:sz w:val="24"/>
+          <w:szCs w:val="24"/>
+          <w:lang/>
+        </w:rPr>
+      </w:pPr>
+      <w:r>
+        <w:rPr>
+          <w:rFonts w:ascii="Bookman Old Style" w:hAnsi="Bookman Old Style" w:cs="Bookman Old Style"/>
+          <w:b/>
+          <w:bCs/>
+          <w:color w:val="00A2E8"/>
+          <w:sz w:val="24"/>
+          <w:szCs w:val="24"/>
+          <w:lang/>
+        </w:rPr>
+        <w:tab/>
+      </w:r>
+      <w:r>
+        <w:rPr>
+          <w:rFonts w:ascii="Bookman Old Style" w:hAnsi="Bookman Old Style" w:cs="Bookman Old Style"/>
+          <w:b/>
+          <w:bCs/>
+          <w:color w:val="FF7F27"/>
+          <w:sz w:val="24"/>
+          <w:szCs w:val="24"/>
+          <w:lang/>
+        </w:rPr>
+        <w:t>This technique is called anonymous inner class</w:t>
+      </w:r>
+    </w:p>
+    <w:p>
+      <w:pPr>
+        <w:autoSpaceDE w:val="0"/>
+        <w:autoSpaceDN w:val="0"/>
+        <w:adjustRightInd w:val="0"/>
+        <w:spacing w:after="0" w:line="240" w:lineRule="auto"/>
+        <w:rPr>
+          <w:rFonts w:ascii="Bookman Old Style" w:hAnsi="Bookman Old Style" w:cs="Bookman Old Style"/>
+          <w:b/>
+          <w:bCs/>
+          <w:color w:val="00A2E8"/>
+          <w:sz w:val="24"/>
+          <w:szCs w:val="24"/>
+          <w:lang/>
+        </w:rPr>
+      </w:pPr>
+      <w:r>
+        <w:rPr>
+          <w:rFonts w:ascii="Bookman Old Style" w:hAnsi="Bookman Old Style" w:cs="Bookman Old Style"/>
+          <w:b/>
+          <w:bCs/>
+          <w:color w:val="00A2E8"/>
+          <w:sz w:val="24"/>
+          <w:szCs w:val="24"/>
+          <w:lang/>
+        </w:rPr>
+        <w:t>STEP-</w:t>
+      </w:r>
+      <w:proofErr w:type="gramStart"/>
+      <w:r>
+        <w:rPr>
+          <w:rFonts w:ascii="Bookman Old Style" w:hAnsi="Bookman Old Style" w:cs="Bookman Old Style"/>
+          <w:b/>
+          <w:bCs/>
+          <w:color w:val="00A2E8"/>
+          <w:sz w:val="24"/>
+          <w:szCs w:val="24"/>
+          <w:lang/>
+        </w:rPr>
+        <w:t>3 :</w:t>
+      </w:r>
+      <w:proofErr w:type="gramEnd"/>
+      <w:r>
+        <w:rPr>
+          <w:rFonts w:ascii="Bookman Old Style" w:hAnsi="Bookman Old Style" w:cs="Bookman Old Style"/>
+          <w:b/>
+          <w:bCs/>
+          <w:color w:val="00A2E8"/>
+          <w:sz w:val="24"/>
+          <w:szCs w:val="24"/>
+          <w:lang/>
+        </w:rPr>
+        <w:t xml:space="preserve"> Use wait object and wait until the condition is satisfied</w:t>
+      </w:r>
     </w:p>
     <w:p>
       <w:pPr>

</xml_diff>

<commit_message>
final changes with phone and emal
</commit_message>
<xml_diff>
--- a/JavaTraining/Java_Selenium.docx
+++ b/JavaTraining/Java_Selenium.docx
@@ -6608,6 +6608,7 @@
     </w:p>
     <w:p>
       <w:pPr>
+        <w:pStyle w:val="Title"/>
         <w:rPr>
           <w:lang w:val="en-IN"/>
         </w:rPr>
@@ -6662,6 +6663,69 @@
           </wp:inline>
         </w:drawing>
       </w:r>
+    </w:p>
+    <w:p>
+      <w:pPr>
+        <w:rPr>
+          <w:lang w:val="en-IN"/>
+        </w:rPr>
+      </w:pPr>
+    </w:p>
+    <w:p>
+      <w:pPr>
+        <w:rPr>
+          <w:lang w:val="en-IN"/>
+        </w:rPr>
+      </w:pPr>
+      <w:r>
+        <w:rPr>
+          <w:lang w:val="en-IN"/>
+        </w:rPr>
+        <w:t xml:space="preserve">Thanks </w:t>
+      </w:r>
+      <w:r>
+        <w:rPr>
+          <w:lang w:val="en-IN"/>
+        </w:rPr>
+        <w:br/>
+      </w:r>
+      <w:proofErr w:type="gramStart"/>
+      <w:r>
+        <w:rPr>
+          <w:lang w:val="en-IN"/>
+        </w:rPr>
+        <w:t>Aravinda  -</w:t>
+      </w:r>
+      <w:proofErr w:type="gramEnd"/>
+      <w:r>
+        <w:rPr>
+          <w:lang w:val="en-IN"/>
+        </w:rPr>
+        <w:t xml:space="preserve"> 9945042504</w:t>
+      </w:r>
+    </w:p>
+    <w:p>
+      <w:pPr>
+        <w:rPr>
+          <w:lang w:val="en-IN"/>
+        </w:rPr>
+      </w:pPr>
+      <w:hyperlink r:id="rId45" w:history="1">
+        <w:r>
+          <w:rPr>
+            <w:rStyle w:val="Hyperlink"/>
+            <w:lang w:val="en-IN"/>
+          </w:rPr>
+          <w:t>aru03.info@gmail.com</w:t>
+        </w:r>
+      </w:hyperlink>
+    </w:p>
+    <w:p>
+      <w:pPr>
+        <w:rPr>
+          <w:lang w:val="en-IN"/>
+        </w:rPr>
+      </w:pPr>
     </w:p>
     <w:p>
       <w:pPr>

</xml_diff>